<commit_message>
Se terminaron de identificar los atributos de algunas de las clases
</commit_message>
<xml_diff>
--- a/Consignas y Documentacion/Enunciado Inicial ( Semana 4 ).docx
+++ b/Consignas y Documentacion/Enunciado Inicial ( Semana 4 ).docx
@@ -19,15 +19,24 @@
           <w:ilvl w:val="0"/>
           <w:numId w:val="2"/>
         </w:numPr>
+      </w:pPr>
+      <w:r>
+        <w:t xml:space="preserve">Identificar </w:t>
+      </w:r>
+      <w:r>
         <w:rPr>
           <w:highlight w:val="green"/>
         </w:rPr>
-      </w:pPr>
+        <w:t>clases</w:t>
+      </w:r>
+      <w:r>
+        <w:t xml:space="preserve"> y </w:t>
+      </w:r>
       <w:r>
         <w:rPr>
-          <w:highlight w:val="green"/>
+          <w:highlight w:val="yellow"/>
         </w:rPr>
-        <w:t>Identificar clases y atributos.</w:t>
+        <w:t>atributos.</w:t>
       </w:r>
     </w:p>
     <w:p>
@@ -88,7 +97,25 @@
       </w:r>
       <w:r>
         <w:br/>
-        <w:t xml:space="preserve">Vencido el periodo de pago, automáticamente el socio no puede realizar actividades, para retomar, debe pagar la cuota, y el plazo de pago comienza a correr a partir del día siguiente al vencimiento de la cuota. Cada </w:t>
+        <w:t xml:space="preserve">Vencido el periodo de pago, automáticamente el socio no puede realizar actividades, para retomar, debe pagar la cuota, y el </w:t>
+      </w:r>
+      <w:r>
+        <w:rPr>
+          <w:highlight w:val="yellow"/>
+        </w:rPr>
+        <w:t>plazo de pago</w:t>
+      </w:r>
+      <w:r>
+        <w:t xml:space="preserve"> comienza a correr a partir del día siguiente al </w:t>
+      </w:r>
+      <w:r>
+        <w:rPr>
+          <w:highlight w:val="yellow"/>
+        </w:rPr>
+        <w:t>vencimiento</w:t>
+      </w:r>
+      <w:r>
+        <w:t xml:space="preserve"> de la cuota. Cada </w:t>
       </w:r>
       <w:r>
         <w:rPr>
@@ -106,15 +133,16 @@
         <w:t>clase</w:t>
       </w:r>
       <w:r>
-        <w:t xml:space="preserve"> en los horarios </w:t>
-      </w:r>
-      <w:proofErr w:type="gramStart"/>
-      <w:r>
-        <w:t>asignados,</w:t>
-      </w:r>
-      <w:proofErr w:type="gramEnd"/>
-      <w:r>
-        <w:t xml:space="preserve"> controla las </w:t>
+        <w:t xml:space="preserve"> en los </w:t>
+      </w:r>
+      <w:r>
+        <w:rPr>
+          <w:highlight w:val="yellow"/>
+        </w:rPr>
+        <w:t>horarios</w:t>
+      </w:r>
+      <w:r>
+        <w:t xml:space="preserve"> asignados, controla las </w:t>
       </w:r>
       <w:r>
         <w:rPr>
@@ -123,7 +151,16 @@
         <w:t>actividades del salón general (musculación y aparatos),</w:t>
       </w:r>
       <w:r>
-        <w:t xml:space="preserve"> confeccionan las rutinas para sus alumnos. Los profesores firman una planilla de asistencia a la llegada al club y el cobro de su sueldo es mensual, el último día hábil del mes.</w:t>
+        <w:t xml:space="preserve"> confeccionan las rutinas para sus alumnos. Los profesores firman una planilla de asistencia a la llegada al club y el cobro de su </w:t>
+      </w:r>
+      <w:r>
+        <w:rPr>
+          <w:highlight w:val="yellow"/>
+        </w:rPr>
+        <w:t>sueldo</w:t>
+      </w:r>
+      <w:r>
+        <w:t xml:space="preserve"> es mensual, el último día hábil del mes.</w:t>
       </w:r>
       <w:r>
         <w:br/>
@@ -184,15 +221,7 @@
         <w:ind w:hanging="1440"/>
       </w:pPr>
       <w:r>
-        <w:t xml:space="preserve">Entrega de </w:t>
-      </w:r>
-      <w:proofErr w:type="gramStart"/>
-      <w:r>
-        <w:t>carnet</w:t>
-      </w:r>
-      <w:proofErr w:type="gramEnd"/>
-      <w:r>
-        <w:t xml:space="preserve"> y cobro de cuota mensual o diaria. </w:t>
+        <w:t>Entrega de carnet y cobro de cuota mensual o diaria. </w:t>
       </w:r>
     </w:p>
     <w:p>
@@ -268,6 +297,11 @@
       </w:r>
       <w:r>
         <w:t xml:space="preserve">.  </w:t>
+      </w:r>
+    </w:p>
+    <w:p>
+      <w:r>
+        <w:t>En cuanto atributos, identificamos Plazo de Pago y Vencimiento, como atributos de Cuota, Horarios, como atributo de Disciplina y Sueldo como atributo de Profesor.</w:t>
       </w:r>
     </w:p>
     <w:sectPr>
@@ -1192,6 +1226,7 @@
   <w:style w:type="character" w:default="1" w:styleId="Fuentedeprrafopredeter">
     <w:name w:val="Default Paragraph Font"/>
     <w:uiPriority w:val="1"/>
+    <w:semiHidden/>
     <w:unhideWhenUsed/>
   </w:style>
   <w:style w:type="table" w:default="1" w:styleId="Tablanormal">

</xml_diff>

<commit_message>
Finalizada la fase 1
</commit_message>
<xml_diff>
--- a/Consignas y Documentacion/Enunciado Inicial ( Semana 4 ).docx
+++ b/Consignas y Documentacion/Enunciado Inicial ( Semana 4 ).docx
@@ -2,6 +2,102 @@
 <file path=word/document.xml><?xml version="1.0" encoding="utf-8"?>
 <w:document xmlns:wpc="http://schemas.microsoft.com/office/word/2010/wordprocessingCanvas" xmlns:cx="http://schemas.microsoft.com/office/drawing/2014/chartex" xmlns:cx1="http://schemas.microsoft.com/office/drawing/2015/9/8/chartex" xmlns:cx2="http://schemas.microsoft.com/office/drawing/2015/10/21/chartex" xmlns:cx3="http://schemas.microsoft.com/office/drawing/2016/5/9/chartex" xmlns:cx4="http://schemas.microsoft.com/office/drawing/2016/5/10/chartex" xmlns:cx5="http://schemas.microsoft.com/office/drawing/2016/5/11/chartex" xmlns:cx6="http://schemas.microsoft.com/office/drawing/2016/5/12/chartex" xmlns:cx7="http://schemas.microsoft.com/office/drawing/2016/5/13/chartex" xmlns:cx8="http://schemas.microsoft.com/office/drawing/2016/5/14/chartex" xmlns:mc="http://schemas.openxmlformats.org/markup-compatibility/2006" xmlns:aink="http://schemas.microsoft.com/office/drawing/2016/ink" xmlns:am3d="http://schemas.microsoft.com/office/drawing/2017/model3d" xmlns:o="urn:schemas-microsoft-com:office:office" xmlns:oel="http://schemas.microsoft.com/office/2019/extlst" xmlns:r="http://schemas.openxmlformats.org/officeDocument/2006/relationships" xmlns:m="http://schemas.openxmlformats.org/officeDocument/2006/math" xmlns:v="urn:schemas-microsoft-com:vml" xmlns:wp14="http://schemas.microsoft.com/office/word/2010/wordprocessingDrawing" xmlns:wp="http://schemas.openxmlformats.org/drawingml/2006/wordprocessingDrawing" xmlns:w10="urn:schemas-microsoft-com:office:word" xmlns:w="http://schemas.openxmlformats.org/wordprocessingml/2006/main" xmlns:w14="http://schemas.microsoft.com/office/word/2010/wordml" xmlns:w15="http://schemas.microsoft.com/office/word/2012/wordml" xmlns:w16cex="http://schemas.microsoft.com/office/word/2018/wordml/cex" xmlns:w16cid="http://schemas.microsoft.com/office/word/2016/wordml/cid" xmlns:w16="http://schemas.microsoft.com/office/word/2018/wordml" xmlns:w16du="http://schemas.microsoft.com/office/word/2023/wordml/word16du" xmlns:w16sdtdh="http://schemas.microsoft.com/office/word/2020/wordml/sdtdatahash" xmlns:w16se="http://schemas.microsoft.com/office/word/2015/wordml/symex" xmlns:wpg="http://schemas.microsoft.com/office/word/2010/wordprocessingGroup" xmlns:wpi="http://schemas.microsoft.com/office/word/2010/wordprocessingInk" xmlns:wne="http://schemas.microsoft.com/office/word/2006/wordml" xmlns:wps="http://schemas.microsoft.com/office/word/2010/wordprocessingShape" mc:Ignorable="w14 w15 w16se w16cid w16 w16cex w16sdtdh w16du wp14">
   <w:body>
+    <w:p>
+      <w:pPr>
+        <w:pStyle w:val="Prrafodelista"/>
+        <w:shd w:val="clear" w:color="auto" w:fill="FFFFFF"/>
+        <w:spacing w:after="100" w:afterAutospacing="1" w:line="240" w:lineRule="auto"/>
+        <w:outlineLvl w:val="1"/>
+        <w:rPr>
+          <w:rFonts w:ascii="Arial" w:eastAsia="Times New Roman" w:hAnsi="Arial" w:cs="Arial"/>
+          <w:color w:val="2D2D2D"/>
+          <w:kern w:val="0"/>
+          <w:sz w:val="36"/>
+          <w:szCs w:val="36"/>
+          <w:u w:val="single"/>
+          <w:lang w:eastAsia="es-AR"/>
+          <w14:ligatures w14:val="none"/>
+        </w:rPr>
+      </w:pPr>
+      <w:r>
+        <w:rPr>
+          <w:rFonts w:ascii="Arial" w:eastAsia="Times New Roman" w:hAnsi="Arial" w:cs="Arial"/>
+          <w:color w:val="2D2D2D"/>
+          <w:kern w:val="0"/>
+          <w:sz w:val="36"/>
+          <w:szCs w:val="36"/>
+          <w:u w:val="single"/>
+          <w:lang w:eastAsia="es-AR"/>
+          <w14:ligatures w14:val="none"/>
+        </w:rPr>
+        <w:t>Proyecto Integrador (presentación y fase 1)</w:t>
+      </w:r>
+    </w:p>
+    <w:p>
+      <w:pPr>
+        <w:pStyle w:val="Prrafodelista"/>
+        <w:shd w:val="clear" w:color="auto" w:fill="FFFFFF"/>
+        <w:spacing w:after="100" w:afterAutospacing="1" w:line="240" w:lineRule="auto"/>
+        <w:outlineLvl w:val="1"/>
+        <w:rPr>
+          <w:rFonts w:ascii="Arial" w:eastAsia="Times New Roman" w:hAnsi="Arial" w:cs="Arial"/>
+          <w:color w:val="2D2D2D"/>
+          <w:kern w:val="0"/>
+          <w:sz w:val="36"/>
+          <w:szCs w:val="36"/>
+          <w:lang w:eastAsia="es-AR"/>
+          <w14:ligatures w14:val="none"/>
+        </w:rPr>
+      </w:pPr>
+    </w:p>
+    <w:p>
+      <w:pPr>
+        <w:pStyle w:val="Prrafodelista"/>
+        <w:shd w:val="clear" w:color="auto" w:fill="FFFFFF"/>
+        <w:spacing w:after="100" w:afterAutospacing="1" w:line="240" w:lineRule="auto"/>
+        <w:ind w:hanging="862"/>
+        <w:outlineLvl w:val="1"/>
+        <w:rPr>
+          <w:rFonts w:ascii="Arial" w:eastAsia="Times New Roman" w:hAnsi="Arial" w:cs="Arial"/>
+          <w:color w:val="2D2D2D"/>
+          <w:kern w:val="0"/>
+          <w:sz w:val="24"/>
+          <w:szCs w:val="24"/>
+          <w:lang w:eastAsia="es-AR"/>
+          <w14:ligatures w14:val="none"/>
+        </w:rPr>
+      </w:pPr>
+      <w:r>
+        <w:rPr>
+          <w:rFonts w:ascii="Arial" w:eastAsia="Times New Roman" w:hAnsi="Arial" w:cs="Arial"/>
+          <w:color w:val="2D2D2D"/>
+          <w:kern w:val="0"/>
+          <w:sz w:val="24"/>
+          <w:szCs w:val="24"/>
+          <w:lang w:eastAsia="es-AR"/>
+          <w14:ligatures w14:val="none"/>
+        </w:rPr>
+        <w:t>Tarea 1: Analizar el funcionamiento del club deportivo</w:t>
+      </w:r>
+    </w:p>
+    <w:p>
+      <w:pPr>
+        <w:pStyle w:val="Prrafodelista"/>
+        <w:shd w:val="clear" w:color="auto" w:fill="FFFFFF"/>
+        <w:spacing w:after="100" w:afterAutospacing="1" w:line="240" w:lineRule="auto"/>
+        <w:ind w:hanging="862"/>
+        <w:outlineLvl w:val="1"/>
+        <w:rPr>
+          <w:rFonts w:ascii="Arial" w:eastAsia="Times New Roman" w:hAnsi="Arial" w:cs="Arial"/>
+          <w:color w:val="2D2D2D"/>
+          <w:kern w:val="0"/>
+          <w:sz w:val="24"/>
+          <w:szCs w:val="24"/>
+          <w:lang w:eastAsia="es-AR"/>
+          <w14:ligatures w14:val="none"/>
+        </w:rPr>
+      </w:pPr>
+    </w:p>
     <w:p>
       <w:pPr>
         <w:numPr>
@@ -142,7 +238,15 @@
         <w:t>horarios</w:t>
       </w:r>
       <w:r>
-        <w:t xml:space="preserve"> asignados, controla las </w:t>
+        <w:t xml:space="preserve"> </w:t>
+      </w:r>
+      <w:proofErr w:type="gramStart"/>
+      <w:r>
+        <w:t>asignados,</w:t>
+      </w:r>
+      <w:proofErr w:type="gramEnd"/>
+      <w:r>
+        <w:t xml:space="preserve"> controla las </w:t>
       </w:r>
       <w:r>
         <w:rPr>
@@ -151,7 +255,16 @@
         <w:t>actividades del salón general (musculación y aparatos),</w:t>
       </w:r>
       <w:r>
-        <w:t xml:space="preserve"> confeccionan las rutinas para sus alumnos. Los profesores firman una planilla de asistencia a la llegada al club y el cobro de su </w:t>
+        <w:t xml:space="preserve"> confeccionan las </w:t>
+      </w:r>
+      <w:r>
+        <w:rPr>
+          <w:highlight w:val="cyan"/>
+        </w:rPr>
+        <w:t>rutinas</w:t>
+      </w:r>
+      <w:r>
+        <w:t xml:space="preserve"> para sus alumnos. Los profesores firman una planilla de asistencia a la llegada al club y el cobro de su </w:t>
       </w:r>
       <w:r>
         <w:rPr>
@@ -221,7 +334,15 @@
         <w:ind w:hanging="1440"/>
       </w:pPr>
       <w:r>
-        <w:t>Entrega de carnet y cobro de cuota mensual o diaria. </w:t>
+        <w:t xml:space="preserve">Entrega de </w:t>
+      </w:r>
+      <w:proofErr w:type="gramStart"/>
+      <w:r>
+        <w:t>carnet</w:t>
+      </w:r>
+      <w:proofErr w:type="gramEnd"/>
+      <w:r>
+        <w:t xml:space="preserve"> y cobro de cuota mensual o diaria. </w:t>
       </w:r>
     </w:p>
     <w:p>
@@ -301,12 +422,110 @@
     </w:p>
     <w:p>
       <w:r>
-        <w:t>En cuanto atributos, identificamos Plazo de Pago y Vencimiento, como atributos de Cuota, Horarios, como atributo de Disciplina y Sueldo como atributo de Profesor.</w:t>
+        <w:t xml:space="preserve">En cuanto atributos, identificamos </w:t>
+      </w:r>
+      <w:r>
+        <w:rPr>
+          <w:highlight w:val="yellow"/>
+        </w:rPr>
+        <w:t>Plazo de Pago y Vencimiento</w:t>
+      </w:r>
+      <w:r>
+        <w:t xml:space="preserve">, como atributos de </w:t>
+      </w:r>
+      <w:r>
+        <w:rPr>
+          <w:highlight w:val="green"/>
+        </w:rPr>
+        <w:t>Cuota</w:t>
+      </w:r>
+      <w:r>
+        <w:t xml:space="preserve">, </w:t>
+      </w:r>
+      <w:r>
+        <w:rPr>
+          <w:highlight w:val="yellow"/>
+        </w:rPr>
+        <w:t>Horarios</w:t>
+      </w:r>
+      <w:r>
+        <w:t xml:space="preserve">, como atributo de </w:t>
+      </w:r>
+      <w:r>
+        <w:rPr>
+          <w:highlight w:val="green"/>
+        </w:rPr>
+        <w:t>Disciplina</w:t>
+      </w:r>
+      <w:r>
+        <w:rPr>
+          <w:highlight w:val="green"/>
+        </w:rPr>
+        <w:t xml:space="preserve">, </w:t>
+      </w:r>
+      <w:r>
+        <w:rPr>
+          <w:highlight w:val="yellow"/>
+        </w:rPr>
+        <w:t>rutina</w:t>
+      </w:r>
+      <w:r>
+        <w:t xml:space="preserve"> como atributo de </w:t>
+      </w:r>
+      <w:r>
+        <w:rPr>
+          <w:highlight w:val="green"/>
+        </w:rPr>
+        <w:t>Socio y No Socio</w:t>
+      </w:r>
+      <w:r>
+        <w:rPr>
+          <w:highlight w:val="green"/>
+        </w:rPr>
+        <w:t xml:space="preserve"> </w:t>
+      </w:r>
+      <w:r>
+        <w:t xml:space="preserve">y </w:t>
+      </w:r>
+      <w:r>
+        <w:rPr>
+          <w:highlight w:val="yellow"/>
+        </w:rPr>
+        <w:t>Sueldo</w:t>
+      </w:r>
+      <w:r>
+        <w:t xml:space="preserve"> como atributo de </w:t>
+      </w:r>
+      <w:r>
+        <w:rPr>
+          <w:highlight w:val="green"/>
+        </w:rPr>
+        <w:t>Profesor</w:t>
+      </w:r>
+      <w:r>
+        <w:t>.</w:t>
+      </w:r>
+    </w:p>
+    <w:p>
+      <w:r>
+        <w:rPr>
+          <w:highlight w:val="cyan"/>
+        </w:rPr>
+        <w:t>Rutina</w:t>
+      </w:r>
+      <w:r>
+        <w:t xml:space="preserve"> lo marcamos con un color diferente, </w:t>
+      </w:r>
+      <w:r>
+        <w:t>ya que,</w:t>
+      </w:r>
+      <w:r>
+        <w:t xml:space="preserve"> si bien detectamos que es un atributo de Socio y No Socio, a su vez para su modelado la debemos definir como una Clase Rutina, que contendrá atributos como ejercicios en diferentes aparatos y las repeticiones que deberán hacer en cada uno de ellos.</w:t>
       </w:r>
     </w:p>
     <w:sectPr>
       <w:pgSz w:w="11906" w:h="16838"/>
-      <w:pgMar w:top="1417" w:right="1701" w:bottom="1417" w:left="1701" w:header="708" w:footer="708" w:gutter="0"/>
+      <w:pgMar w:top="709" w:right="1701" w:bottom="1417" w:left="1701" w:header="708" w:footer="708" w:gutter="0"/>
       <w:cols w:space="708"/>
       <w:docGrid w:linePitch="360"/>
     </w:sectPr>
@@ -1051,7 +1270,6 @@
     <w:next w:val="Normal"/>
     <w:link w:val="Ttulo2Car"/>
     <w:uiPriority w:val="9"/>
-    <w:semiHidden/>
     <w:unhideWhenUsed/>
     <w:qFormat/>
     <w:rsid w:val="00CC77F4"/>
@@ -1120,7 +1338,6 @@
     <w:next w:val="Normal"/>
     <w:link w:val="Ttulo5Car"/>
     <w:uiPriority w:val="9"/>
-    <w:semiHidden/>
     <w:unhideWhenUsed/>
     <w:qFormat/>
     <w:rsid w:val="00CC77F4"/>
@@ -1226,7 +1443,6 @@
   <w:style w:type="character" w:default="1" w:styleId="Fuentedeprrafopredeter">
     <w:name w:val="Default Paragraph Font"/>
     <w:uiPriority w:val="1"/>
-    <w:semiHidden/>
     <w:unhideWhenUsed/>
   </w:style>
   <w:style w:type="table" w:default="1" w:styleId="Tablanormal">
@@ -1268,7 +1484,6 @@
     <w:basedOn w:val="Fuentedeprrafopredeter"/>
     <w:link w:val="Ttulo2"/>
     <w:uiPriority w:val="9"/>
-    <w:semiHidden/>
     <w:rsid w:val="00CC77F4"/>
     <w:rPr>
       <w:rFonts w:asciiTheme="majorHAnsi" w:eastAsiaTheme="majorEastAsia" w:hAnsiTheme="majorHAnsi" w:cstheme="majorBidi"/>
@@ -1310,7 +1525,6 @@
     <w:basedOn w:val="Fuentedeprrafopredeter"/>
     <w:link w:val="Ttulo5"/>
     <w:uiPriority w:val="9"/>
-    <w:semiHidden/>
     <w:rsid w:val="00CC77F4"/>
     <w:rPr>
       <w:rFonts w:eastAsiaTheme="majorEastAsia" w:cstheme="majorBidi"/>

</xml_diff>